<commit_message>
vault backup: 2025-12-30 20:25:43
</commit_message>
<xml_diff>
--- a/10-areas/Relationships/Divorce/Respondent (Mark)/Court Documents/Final/20251230 - ES1 - Final.docx
+++ b/10-areas/Relationships/Divorce/Respondent (Mark)/Court Documents/Final/20251230 - ES1 - Final.docx
@@ -4147,6 +4147,7 @@
           <w:p>
             <w:pPr>
               <w:pStyle w:val="NormalWeb"/>
+              <w:jc w:val="left"/>
             </w:pPr>
             <w:r>
               <w:rPr>
@@ -4161,23 +4162,34 @@
               <w:rPr>
                 <w:rStyle w:val="citation-3024"/>
               </w:rPr>
-              <w:t xml:space="preserve">Clean Break Order: Dismissing all capital and pension claims due to the Applicant's £1,029.43 monthly surplus and lack of financial </w:t>
-            </w:r>
-            <w:proofErr w:type="gramStart"/>
-            <w:r>
-              <w:rPr>
-                <w:rStyle w:val="citation-3024"/>
-              </w:rPr>
-              <w:t xml:space="preserve">need </w:t>
+              <w:t>Clean Break Order: Dismissing all capital and pension claims due to the Applicant's £1,029.43 monthly surplus and lack of financial need</w:t>
             </w:r>
             <w:r>
               <w:t>.</w:t>
             </w:r>
-            <w:proofErr w:type="gramEnd"/>
           </w:p>
           <w:p>
             <w:pPr>
               <w:pStyle w:val="NormalWeb"/>
+              <w:jc w:val="left"/>
+            </w:pPr>
+            <w:r>
+              <w:rPr>
+                <w:rStyle w:val="citation-453"/>
+              </w:rPr>
+              <w:t>Questionnaire: A direction for the Applicant to provide sworn answers to the Respondent’s Questionnaire dated 24 December 2025</w:t>
+            </w:r>
+            <w:r>
+              <w:rPr>
+                <w:rStyle w:val="citation-453"/>
+              </w:rPr>
+              <w:t>.</w:t>
+            </w:r>
+          </w:p>
+          <w:p>
+            <w:pPr>
+              <w:pStyle w:val="NormalWeb"/>
+              <w:jc w:val="left"/>
             </w:pPr>
             <w:r>
               <w:rPr>
@@ -4199,6 +4211,7 @@
                 <w:ilvl w:val="0"/>
                 <w:numId w:val="3"/>
               </w:numPr>
+              <w:jc w:val="left"/>
             </w:pPr>
             <w:r>
               <w:t>Last 3</w:t>
@@ -4214,12 +4227,20 @@
                 <w:ilvl w:val="0"/>
                 <w:numId w:val="3"/>
               </w:numPr>
+              <w:jc w:val="left"/>
             </w:pPr>
             <w:r>
               <w:rPr>
                 <w:rStyle w:val="citation-3023"/>
               </w:rPr>
-              <w:t>Last 3 months of Universal Credit Statements (full breakdown) to verify household income following admitted cohabitation</w:t>
+              <w:t xml:space="preserve">Last 3 months of Universal Credit Statements (full breakdown) to </w:t>
+            </w:r>
+            <w:r>
+              <w:rPr>
+                <w:rStyle w:val="citation-3023"/>
+              </w:rPr>
+              <w:lastRenderedPageBreak/>
+              <w:t>verify household income following admitted cohabitation</w:t>
             </w:r>
             <w:r>
               <w:t>.</w:t>
@@ -4228,12 +4249,12 @@
           <w:p>
             <w:pPr>
               <w:pStyle w:val="NormalWeb"/>
+              <w:jc w:val="left"/>
             </w:pPr>
             <w:r>
               <w:rPr>
                 <w:rFonts w:hAnsi="Symbol"/>
               </w:rPr>
-              <w:lastRenderedPageBreak/>
               <w:t></w:t>
             </w:r>
             <w:r>
@@ -4252,6 +4273,7 @@
           <w:p>
             <w:pPr>
               <w:pStyle w:val="NormalWeb"/>
+              <w:jc w:val="left"/>
             </w:pPr>
             <w:r>
               <w:rPr>
@@ -4262,13 +4284,17 @@
             <w:r>
               <w:t xml:space="preserve"> Cost Reservation: To be reviewed </w:t>
             </w:r>
-            <w:proofErr w:type="gramStart"/>
-            <w:r>
-              <w:t>in light of</w:t>
-            </w:r>
-            <w:proofErr w:type="gramEnd"/>
-            <w:r>
-              <w:t xml:space="preserve"> the Applicant’s material non-disclosure of cohabitation and assets until 30 December 2025.</w:t>
+            <w:r>
+              <w:t>considering</w:t>
+            </w:r>
+            <w:r>
+              <w:t xml:space="preserve"> the Applicant’s material non-disclosure of cohabitation and assets until 30 December 2025</w:t>
+            </w:r>
+            <w:r>
+              <w:t>, with some details still outstanding</w:t>
+            </w:r>
+            <w:r>
+              <w:t>.</w:t>
             </w:r>
           </w:p>
           <w:p>
@@ -4584,7 +4610,13 @@
               <w:t>Omissions: Initial Form E omitted investment income, child’s £1,767 ISA, and cohabitation, only disclosed 30 Dec after challenge.</w:t>
             </w:r>
             <w:r>
-              <w:t xml:space="preserve"> Questions remain over Philippines property.</w:t>
+              <w:t xml:space="preserve"> Questions remain over Philippines property</w:t>
+            </w:r>
+            <w:r>
+              <w:t xml:space="preserve"> and investments</w:t>
+            </w:r>
+            <w:r>
+              <w:t>.</w:t>
             </w:r>
           </w:p>
           <w:p>
@@ -5735,6 +5767,11 @@
     <w:basedOn w:val="DefaultParagraphFont"/>
     <w:rsid w:val="00EB43C3"/>
   </w:style>
+  <w:style w:type="character" w:customStyle="1" w:styleId="citation-453">
+    <w:name w:val="citation-453"/>
+    <w:basedOn w:val="DefaultParagraphFont"/>
+    <w:rsid w:val="003B513C"/>
+  </w:style>
 </w:styles>
 </file>
 

</xml_diff>

<commit_message>
vault backup: 2025-12-30 20:30:49
</commit_message>
<xml_diff>
--- a/10-areas/Relationships/Divorce/Respondent (Mark)/Court Documents/Final/20251230 - ES1 - Final.docx
+++ b/10-areas/Relationships/Divorce/Respondent (Mark)/Court Documents/Final/20251230 - ES1 - Final.docx
@@ -4175,15 +4175,18 @@
             </w:pPr>
             <w:r>
               <w:rPr>
+                <w:rFonts w:hAnsi="Symbol"/>
+              </w:rPr>
+              <w:t></w:t>
+            </w:r>
+            <w:r>
+              <w:t xml:space="preserve"> </w:t>
+            </w:r>
+            <w:r>
+              <w:rPr>
                 <w:rStyle w:val="citation-453"/>
               </w:rPr>
-              <w:t>Questionnaire: A direction for the Applicant to provide sworn answers to the Respondent’s Questionnaire dated 24 December 2025</w:t>
-            </w:r>
-            <w:r>
-              <w:rPr>
-                <w:rStyle w:val="citation-453"/>
-              </w:rPr>
-              <w:t>.</w:t>
+              <w:t>Questionnaire: A direction for the Applicant to provide sworn answers to the Respondent’s Questionnaire dated 24 December 2025.</w:t>
             </w:r>
           </w:p>
           <w:p>
@@ -4198,10 +4201,7 @@
               <w:t></w:t>
             </w:r>
             <w:r>
-              <w:t xml:space="preserve"> </w:t>
-            </w:r>
-            <w:r>
-              <w:t>Specific Disclosure: Direction for the Applicant to provide:</w:t>
+              <w:t xml:space="preserve"> Specific Disclosure: Direction for the Applicant to provide:</w:t>
             </w:r>
           </w:p>
           <w:p>
@@ -4575,21 +4575,7 @@
               <w:t></w:t>
             </w:r>
             <w:r>
-              <w:t xml:space="preserve"> Conduct: Applicant rejected Clean Break offers while concealing </w:t>
-            </w:r>
-            <w:r>
-              <w:t xml:space="preserve">new relationship </w:t>
-            </w:r>
-            <w:proofErr w:type="spellStart"/>
-            <w:r>
-              <w:t xml:space="preserve">and </w:t>
-            </w:r>
-            <w:proofErr w:type="spellEnd"/>
-            <w:r>
-              <w:t xml:space="preserve">planned </w:t>
-            </w:r>
-            <w:r>
-              <w:t>cohabitation, subsequently denied in sworn Form E.</w:t>
+              <w:t xml:space="preserve"> Conduct: Applicant rejected Clean Break offers while concealing new relationship and planned cohabitation, subsequently denied in sworn Form E.</w:t>
             </w:r>
           </w:p>
           <w:p>
@@ -4604,10 +4590,7 @@
               <w:t></w:t>
             </w:r>
             <w:r>
-              <w:t xml:space="preserve"> </w:t>
-            </w:r>
-            <w:r>
-              <w:t>Omissions: Initial Form E omitted investment income, child’s £1,767 ISA, and cohabitation, only disclosed 30 Dec after challenge.</w:t>
+              <w:t xml:space="preserve"> Omissions: Initial Form E omitted investment income, child’s £1,767 ISA, and cohabitation, only disclosed 30 Dec after challenge.</w:t>
             </w:r>
             <w:r>
               <w:t xml:space="preserve"> Questions remain over Philippines property</w:t>
@@ -4631,10 +4614,7 @@
               <w:t></w:t>
             </w:r>
             <w:r>
-              <w:t xml:space="preserve"> </w:t>
-            </w:r>
-            <w:r>
-              <w:t>Need: SHPO/LCW status permanently destroyed Respondent's earning capacity.</w:t>
+              <w:t xml:space="preserve"> Need: SHPO/LCW status permanently destroyed Respondent's earning capacity.</w:t>
             </w:r>
           </w:p>
           <w:p>
@@ -5596,6 +5576,7 @@
   <w:style w:type="character" w:default="1" w:styleId="DefaultParagraphFont">
     <w:name w:val="Default Paragraph Font"/>
     <w:uiPriority w:val="1"/>
+    <w:semiHidden/>
     <w:unhideWhenUsed/>
   </w:style>
   <w:style w:type="table" w:default="1" w:styleId="TableNormal">

</xml_diff>